<commit_message>
Writing Article for March and Updating Daily Cartoon
</commit_message>
<xml_diff>
--- a/Articles/2025/1-Blender-Continued/2-Edit-Mode/1-The-Menus/1-The-Tools-Menu/2-The-Inset-Face-Tool/No Images The Inset Face Tool.docx
+++ b/Articles/2025/1-Blender-Continued/2-Edit-Mode/1-The-Menus/1-The-Tools-Menu/2-The-Inset-Face-Tool/No Images The Inset Face Tool.docx
@@ -60,7 +60,7 @@
           <w:r>
             <w:fldChar w:fldCharType="separate"/>
           </w:r>
-          <w:hyperlink w:anchor="_Toc186806538" w:history="1">
+          <w:hyperlink w:anchor="_Toc186892051" w:history="1">
             <w:r>
               <w:rPr>
                 <w:rStyle w:val="Hyperlink"/>
@@ -87,7 +87,7 @@
                 <w:noProof/>
                 <w:webHidden/>
               </w:rPr>
-              <w:instrText xml:space="preserve"> PAGEREF _Toc186806538 \h </w:instrText>
+              <w:instrText xml:space="preserve"> PAGEREF _Toc186892051 \h </w:instrText>
             </w:r>
             <w:r>
               <w:rPr>
@@ -129,7 +129,7 @@
               <w:noProof/>
             </w:rPr>
           </w:pPr>
-          <w:hyperlink w:anchor="_Toc186806539" w:history="1">
+          <w:hyperlink w:anchor="_Toc186892052" w:history="1">
             <w:r>
               <w:rPr>
                 <w:rStyle w:val="Hyperlink"/>
@@ -156,7 +156,7 @@
                 <w:noProof/>
                 <w:webHidden/>
               </w:rPr>
-              <w:instrText xml:space="preserve"> PAGEREF _Toc186806539 \h </w:instrText>
+              <w:instrText xml:space="preserve"> PAGEREF _Toc186892052 \h </w:instrText>
             </w:r>
             <w:r>
               <w:rPr>
@@ -176,7 +176,7 @@
                 <w:noProof/>
                 <w:webHidden/>
               </w:rPr>
-              <w:t>2</w:t>
+              <w:t>1</w:t>
             </w:r>
             <w:r>
               <w:rPr>
@@ -198,7 +198,7 @@
               <w:noProof/>
             </w:rPr>
           </w:pPr>
-          <w:hyperlink w:anchor="_Toc186806540" w:history="1">
+          <w:hyperlink w:anchor="_Toc186892053" w:history="1">
             <w:r>
               <w:rPr>
                 <w:rStyle w:val="Hyperlink"/>
@@ -225,7 +225,7 @@
                 <w:noProof/>
                 <w:webHidden/>
               </w:rPr>
-              <w:instrText xml:space="preserve"> PAGEREF _Toc186806540 \h </w:instrText>
+              <w:instrText xml:space="preserve"> PAGEREF _Toc186892053 \h </w:instrText>
             </w:r>
             <w:r>
               <w:rPr>
@@ -245,7 +245,7 @@
                 <w:noProof/>
                 <w:webHidden/>
               </w:rPr>
-              <w:t>2</w:t>
+              <w:t>1</w:t>
             </w:r>
             <w:r>
               <w:rPr>
@@ -267,7 +267,7 @@
               <w:noProof/>
             </w:rPr>
           </w:pPr>
-          <w:hyperlink w:anchor="_Toc186806541" w:history="1">
+          <w:hyperlink w:anchor="_Toc186892054" w:history="1">
             <w:r>
               <w:rPr>
                 <w:rStyle w:val="Hyperlink"/>
@@ -294,7 +294,7 @@
                 <w:noProof/>
                 <w:webHidden/>
               </w:rPr>
-              <w:instrText xml:space="preserve"> PAGEREF _Toc186806541 \h </w:instrText>
+              <w:instrText xml:space="preserve"> PAGEREF _Toc186892054 \h </w:instrText>
             </w:r>
             <w:r>
               <w:rPr>
@@ -314,7 +314,7 @@
                 <w:noProof/>
                 <w:webHidden/>
               </w:rPr>
-              <w:t>4</w:t>
+              <w:t>2</w:t>
             </w:r>
             <w:r>
               <w:rPr>
@@ -336,7 +336,7 @@
               <w:noProof/>
             </w:rPr>
           </w:pPr>
-          <w:hyperlink w:anchor="_Toc186806542" w:history="1">
+          <w:hyperlink w:anchor="_Toc186892055" w:history="1">
             <w:r>
               <w:rPr>
                 <w:rStyle w:val="Hyperlink"/>
@@ -363,7 +363,7 @@
                 <w:noProof/>
                 <w:webHidden/>
               </w:rPr>
-              <w:instrText xml:space="preserve"> PAGEREF _Toc186806542 \h </w:instrText>
+              <w:instrText xml:space="preserve"> PAGEREF _Toc186892055 \h </w:instrText>
             </w:r>
             <w:r>
               <w:rPr>
@@ -383,7 +383,7 @@
                 <w:noProof/>
                 <w:webHidden/>
               </w:rPr>
-              <w:t>9</w:t>
+              <w:t>4</w:t>
             </w:r>
             <w:r>
               <w:rPr>
@@ -410,7 +410,6 @@
       <w:pPr>
         <w:pStyle w:val="BlueBolden"/>
       </w:pPr>
-      <w:bookmarkStart w:id="0" w:name="_Toc186806538"/>
       <w:r>
         <w:t>1</w:t>
       </w:r>
@@ -420,6 +419,7 @@
       <w:pPr>
         <w:pStyle w:val="Heading1"/>
       </w:pPr>
+      <w:bookmarkStart w:id="0" w:name="_Toc186892051"/>
       <w:r>
         <w:t>Edit Mode</w:t>
       </w:r>
@@ -469,7 +469,7 @@
       <w:pPr>
         <w:pStyle w:val="Heading1"/>
       </w:pPr>
-      <w:bookmarkStart w:id="1" w:name="_Toc186806539"/>
+      <w:bookmarkStart w:id="1" w:name="_Toc186892052"/>
       <w:r>
         <w:t>The Inset Faces Tool</w:t>
       </w:r>
@@ -516,7 +516,7 @@
       <w:pPr>
         <w:pStyle w:val="Heading1"/>
       </w:pPr>
-      <w:bookmarkStart w:id="2" w:name="_Toc186806540"/>
+      <w:bookmarkStart w:id="2" w:name="_Toc186892053"/>
       <w:r>
         <w:t>Using the Inset Faces Tool</w:t>
       </w:r>
@@ -678,7 +678,7 @@
       <w:pPr>
         <w:pStyle w:val="Heading1"/>
       </w:pPr>
-      <w:bookmarkStart w:id="3" w:name="_Toc186806541"/>
+      <w:bookmarkStart w:id="3" w:name="_Toc186892054"/>
       <w:r>
         <w:t>Using the Last Operation Dialog Box</w:t>
       </w:r>
@@ -950,7 +950,7 @@
       <w:pPr>
         <w:pStyle w:val="Heading1"/>
       </w:pPr>
-      <w:bookmarkStart w:id="4" w:name="_Toc186806542"/>
+      <w:bookmarkStart w:id="4" w:name="_Toc186892055"/>
       <w:r>
         <w:t>Inset</w:t>
       </w:r>

</xml_diff>